<commit_message>
LB to Ounce conversion and cent to USD conversion fix.
</commit_message>
<xml_diff>
--- a/ShippingRate_Deployment.docx
+++ b/ShippingRate_Deployment.docx
@@ -66,7 +66,7 @@
         <w:rPr>
           <w:highlight w:val="lightGray"/>
         </w:rPr>
-        <w:t>{"Carrier"=&gt;"FedEx", "Code"=&gt;"FedEx Ground Home Delivery", "Price"=&gt;998, "Transit Time"=&gt;"FOUR_DAYS"}</w:t>
+        <w:t>{"Carrier"=&gt;"FedEx", "Code"=&gt;"FedEx Ground Home Delivery", "Price"=&gt;15.77, "Transit Time"=&gt;"FOUR_DAYS"}</w:t>
       </w:r>
     </w:p>
     <w:p>
@@ -80,7 +80,7 @@
         <w:rPr>
           <w:highlight w:val="lightGray"/>
         </w:rPr>
-        <w:t>{"Carrier"=&gt;"FedEx", "Code"=&gt;"FedEx Express Saver", "Price"=&gt;2389, "Delivery On"=&gt;Thu, 01 Nov 2012 00:00:00 +0000}</w:t>
+        <w:t>{"Carrier"=&gt;"FedEx", "Code"=&gt;"FedEx Express Saver", "Price"=&gt;50.28, "Delivery On"=&gt;Thu, 01 Nov 2012 00:00:00 +0000}</w:t>
       </w:r>
     </w:p>
     <w:p>
@@ -94,7 +94,7 @@
         <w:rPr>
           <w:highlight w:val="lightGray"/>
         </w:rPr>
-        <w:t>{"Carrier"=&gt;"FedEx", "Code"=&gt;"FedEx 2 Day", "Price"=&gt;2957, "Delivery On"=&gt;Wed, 31 Oct 2012 00:00:00 +0000}</w:t>
+        <w:t>{"Carrier"=&gt;"FedEx", "Code"=&gt;"FedEx Priority Overnight", "Price"=&gt;58.45, "Delivery On"=&gt;Tue, 30 Oct 2012 00:00:00 +0000}</w:t>
       </w:r>
     </w:p>
     <w:p>
@@ -108,7 +108,7 @@
         <w:rPr>
           <w:highlight w:val="lightGray"/>
         </w:rPr>
-        <w:t>{"Carrier"=&gt;"FedEx", "Code"=&gt;"FedEx Priority Overnight", "Price"=&gt;3235, "Delivery On"=&gt;Tue, 30 Oct 2012 00:00:00 +0000}</w:t>
+        <w:t>{"Carrier"=&gt;"FedEx", "Code"=&gt;"FedEx 2 Day", "Price"=&gt;64.64, "Delivery On"=&gt;Wed, 31 Oct 2012 00:00:00 +0000}</w:t>
       </w:r>
     </w:p>
     <w:p>
@@ -122,7 +122,7 @@
         <w:rPr>
           <w:highlight w:val="lightGray"/>
         </w:rPr>
-        <w:t>{"Carrier"=&gt;"FedEx", "Code"=&gt;"FedEx Standard Overnight", "Price"=&gt;6174, "Delivery On"=&gt;Tue, 30 Oct 2012 00:00:00 +0000}</w:t>
+        <w:t>{"Carrier"=&gt;"FedEx", "Code"=&gt;"FedEx Standard Overnight", "Price"=&gt;105.67, "Delivery On"=&gt;Tue, 30 Oct 2012 00:00:00 +0000}</w:t>
       </w:r>
     </w:p>
     <w:p>
@@ -136,7 +136,7 @@
         <w:rPr>
           <w:highlight w:val="lightGray"/>
         </w:rPr>
-        <w:t>{"Carrier"=&gt;"FedEx", "Code"=&gt;"FedEx First Overnight", "Price"=&gt;9795, "Delivery On"=&gt;Tue, 30 Oct 2012 00:00:00 +0000}</w:t>
+        <w:t>{"Carrier"=&gt;"FedEx", "Code"=&gt;"FedEx First Overnight", "Price"=&gt;142.9, "Delivery On"=&gt;Tue, 30 Oct 2012 00:00:00 +0000}</w:t>
       </w:r>
     </w:p>
     <w:p>
@@ -150,7 +150,7 @@
         <w:rPr>
           <w:highlight w:val="lightGray"/>
         </w:rPr>
-        <w:t>{"Carrier"=&gt;"UPS", "Code"=&gt;"UPS Ground", "Price"=&gt;998, "Transit Time"=&gt;"4"}</w:t>
+        <w:t>{"Carrier"=&gt;"UPS", "Code"=&gt;"UPS Ground", "Price"=&gt;15.78, "Transit Time"=&gt;"4"}</w:t>
       </w:r>
     </w:p>
     <w:p>
@@ -164,7 +164,7 @@
         <w:rPr>
           <w:highlight w:val="lightGray"/>
         </w:rPr>
-        <w:t>{"Carrier"=&gt;"UPS", "Code"=&gt;"UPS Three-Day Select", "Price"=&gt;2230, "Delivery On"=&gt;Wed, 31 Oct 2012 00:00:00 +0000}</w:t>
+        <w:t>{"Carrier"=&gt;"UPS", "Code"=&gt;"UPS Three-Day Select", "Price"=&gt;43.53, "Delivery On"=&gt;Wed, 31 Oct 2012 00:00:00 +0000}</w:t>
       </w:r>
     </w:p>
     <w:p>
@@ -178,7 +178,7 @@
         <w:rPr>
           <w:highlight w:val="lightGray"/>
         </w:rPr>
-        <w:t>{"Carrier"=&gt;"UPS", "Code"=&gt;"UPS Second Day Air", "Price"=&gt;2855, "Delivery On"=&gt;Tue, 30 Oct 2012 00:00:00 +0000}</w:t>
+        <w:t>{"Carrier"=&gt;"UPS", "Code"=&gt;"UPS Second Day Air", "Price"=&gt;62.2, "Delivery On"=&gt;Tue, 30 Oct 2012 00:00:00 +0000}</w:t>
       </w:r>
     </w:p>
     <w:p>
@@ -192,7 +192,7 @@
         <w:rPr>
           <w:highlight w:val="lightGray"/>
         </w:rPr>
-        <w:t>{"Carrier"=&gt;"UPS", "Code"=&gt;"UPS Next Day Air Saver", "Price"=&gt;6004, "Delivery On"=&gt;Mon, 29 Oct 2012 00:00:00 +0000}</w:t>
+        <w:t>{"Carrier"=&gt;"UPS", "Code"=&gt;"UPS Next Day Air Saver", "Price"=&gt;102.6, "Delivery On"=&gt;Mon, 29 Oct 2012 00:00:00 +0000}</w:t>
       </w:r>
     </w:p>
     <w:p>
@@ -206,7 +206,7 @@
         <w:rPr>
           <w:highlight w:val="lightGray"/>
         </w:rPr>
-        <w:t>{"Carrier"=&gt;"UPS", "Code"=&gt;"UPS Next Day Air", "Price"=&gt;6589, "Delivery On"=&gt;Mon, 29 Oct 2012 00:00:00 +0000}</w:t>
+        <w:t>{"Carrier"=&gt;"UPS", "Code"=&gt;"UPS Next Day Air", "Price"=&gt;109.02, "Delivery On"=&gt;Mon, 29 Oct 2012 00:00:00 +0000}</w:t>
       </w:r>
     </w:p>
     <w:p>
@@ -217,7 +217,7 @@
         <w:rPr>
           <w:highlight w:val="lightGray"/>
         </w:rPr>
-        <w:t>{"Carrier"=&gt;"UPS", "Code"=&gt;"UPS Next Day Air Early A.M.", "Price"=&gt;10107, "Delivery On"=&gt;Mon, 29 Oct 2012 00:00:00 +0000}</w:t>
+        <w:t>{"Carrier"=&gt;"UPS", "Code"=&gt;"UPS Next Day Air Early A.M.", "Price"=&gt;144.2, "Delivery On"=&gt;Mon, 29 Oct 2012 00:00:00 +0000}</w:t>
       </w:r>
     </w:p>
     <w:p>

</xml_diff>